<commit_message>
Cambio Casos de Uso
</commit_message>
<xml_diff>
--- a/DOCUMENTACION_.docx
+++ b/DOCUMENTACION_.docx
@@ -4981,7 +4981,6 @@
           <w:rFonts w:ascii="Times New Roman" w:hAnsi="Times New Roman" w:cs="Times New Roman"/>
           <w:sz w:val="24"/>
         </w:rPr>
-        <w:lastRenderedPageBreak/>
         <w:t xml:space="preserve">El registro de reservas, fechas de recepción, reparación y </w:t>
       </w:r>
       <w:r>
@@ -5014,6 +5013,7 @@
           <w:rFonts w:ascii="Times New Roman" w:hAnsi="Times New Roman" w:cs="Times New Roman"/>
           <w:sz w:val="24"/>
         </w:rPr>
+        <w:lastRenderedPageBreak/>
         <w:t xml:space="preserve">Es por ello que se contara con una interfaz controlada por la administración en la cual se podrá realizar todas las tareas anteriormente descritas, facilitando el trabajo de los empleados y otorgando un mayor control de los servicios, inventario y ganancias. </w:t>
       </w:r>
     </w:p>
@@ -5532,7 +5532,6 @@
           <w:rFonts w:ascii="Times New Roman" w:hAnsi="Times New Roman" w:cs="Times New Roman"/>
           <w:sz w:val="24"/>
         </w:rPr>
-        <w:lastRenderedPageBreak/>
         <w:t>Conseguir que nuestros clientes estén satisfechos y obtengan el mejor de los servicios posibles.</w:t>
       </w:r>
     </w:p>
@@ -5643,6 +5642,7 @@
           <w:rFonts w:ascii="Times New Roman" w:hAnsi="Times New Roman" w:cs="Times New Roman"/>
           <w:sz w:val="24"/>
         </w:rPr>
+        <w:lastRenderedPageBreak/>
         <w:t xml:space="preserve">Desde que el Taller “Alfa Romeo” empezó a ser </w:t>
       </w:r>
       <w:r>
@@ -6213,7 +6213,6 @@
           <w:rFonts w:ascii="Times New Roman" w:hAnsi="Times New Roman" w:cs="Times New Roman"/>
           <w:sz w:val="24"/>
         </w:rPr>
-        <w:lastRenderedPageBreak/>
         <w:t>Diseñar la estructura lógica del sistema de i</w:t>
       </w:r>
       <w:r>
@@ -6433,6 +6432,7 @@
           <w:b/>
           <w:sz w:val="24"/>
         </w:rPr>
+        <w:lastRenderedPageBreak/>
         <w:t xml:space="preserve"> </w:t>
       </w:r>
       <w:bookmarkStart w:id="13" w:name="_Toc38573623"/>
@@ -6867,7 +6867,6 @@
           <w:b/>
           <w:sz w:val="24"/>
         </w:rPr>
-        <w:lastRenderedPageBreak/>
         <w:t xml:space="preserve"> </w:t>
       </w:r>
       <w:bookmarkStart w:id="17" w:name="_Toc38573627"/>
@@ -7098,7 +7097,15 @@
           <w:rFonts w:ascii="Times New Roman" w:hAnsi="Times New Roman" w:cs="Times New Roman"/>
           <w:sz w:val="24"/>
         </w:rPr>
-        <w:t>El factor humano será considerado lo más importante en el desarrollo del proyecto, cabe destacar que para alcanzar el éxito no se debe a las herramientas que utilizan, sino se debe a las personas y al trabajo en equipo, la importancia que tiene este factor es crucial para el desarrollo del proyecto, donde por medio de selección se incorporó al grupo teniendo en cuenta las capacidades, habilidades y destrezas de cada integrante.</w:t>
+        <w:t xml:space="preserve">El factor humano será considerado lo más importante en el desarrollo del proyecto, cabe destacar que para alcanzar el éxito no se debe a las herramientas que utilizan, sino se debe a las </w:t>
+      </w:r>
+      <w:r>
+        <w:rPr>
+          <w:rFonts w:ascii="Times New Roman" w:hAnsi="Times New Roman" w:cs="Times New Roman"/>
+          <w:sz w:val="24"/>
+        </w:rPr>
+        <w:lastRenderedPageBreak/>
+        <w:t>personas y al trabajo en equipo, la importancia que tiene este factor es crucial para el desarrollo del proyecto, donde por medio de selección se incorporó al grupo teniendo en cuenta las capacidades, habilidades y destrezas de cada integrante.</w:t>
       </w:r>
     </w:p>
     <w:p>
@@ -7475,7 +7482,6 @@
           <w:rFonts w:ascii="Times New Roman" w:hAnsi="Times New Roman" w:cs="Times New Roman"/>
           <w:sz w:val="24"/>
         </w:rPr>
-        <w:lastRenderedPageBreak/>
         <w:t xml:space="preserve">La organización del equipo será de nivel descentralizado democrático, ya que en este se especifica lo siguiente: </w:t>
       </w:r>
     </w:p>
@@ -7607,6 +7613,7 @@
           <w:rFonts w:ascii="Times New Roman" w:hAnsi="Times New Roman" w:cs="Times New Roman"/>
           <w:sz w:val="24"/>
         </w:rPr>
+        <w:lastRenderedPageBreak/>
         <w:t>Todos los integrantes tendrán el conocimiento de todo el proceso del desarrollo del software.</w:t>
       </w:r>
     </w:p>
@@ -8202,7 +8209,6 @@
               <w:rPr>
                 <w:rFonts w:ascii="Times New Roman" w:hAnsi="Times New Roman" w:cs="Times New Roman"/>
               </w:rPr>
-              <w:lastRenderedPageBreak/>
               <w:t xml:space="preserve">Jenny </w:t>
             </w:r>
             <w:r>
@@ -8534,6 +8540,7 @@
           <w:rFonts w:ascii="Times New Roman" w:hAnsi="Times New Roman" w:cs="Times New Roman"/>
           <w:sz w:val="24"/>
         </w:rPr>
+        <w:lastRenderedPageBreak/>
         <w:t>Para el correcto funcionamiento del sistema se requiere la instalación de los siguientes recursos en cuanto a software:</w:t>
       </w:r>
     </w:p>
@@ -8888,6 +8895,32 @@
           <w:sz w:val="24"/>
         </w:rPr>
       </w:pPr>
+    </w:p>
+    <w:p>
+      <w:pPr>
+        <w:pStyle w:val="Prrafodelista"/>
+        <w:ind w:left="567" w:right="139"/>
+        <w:jc w:val="center"/>
+        <w:outlineLvl w:val="2"/>
+        <w:rPr>
+          <w:rFonts w:ascii="Times New Roman" w:hAnsi="Times New Roman" w:cs="Times New Roman"/>
+          <w:b/>
+          <w:sz w:val="24"/>
+        </w:rPr>
+      </w:pPr>
+    </w:p>
+    <w:p>
+      <w:pPr>
+        <w:pStyle w:val="Prrafodelista"/>
+        <w:ind w:left="-284" w:right="139"/>
+        <w:jc w:val="center"/>
+        <w:outlineLvl w:val="2"/>
+        <w:rPr>
+          <w:rFonts w:ascii="Times New Roman" w:hAnsi="Times New Roman" w:cs="Times New Roman"/>
+          <w:b/>
+          <w:sz w:val="24"/>
+        </w:rPr>
+      </w:pPr>
       <w:r>
         <w:rPr>
           <w:rFonts w:ascii="Times New Roman" w:hAnsi="Times New Roman" w:cs="Times New Roman"/>
@@ -8896,12 +8929,11 @@
           <w:sz w:val="24"/>
           <w:lang w:eastAsia="es-ES"/>
         </w:rPr>
-        <w:lastRenderedPageBreak/>
         <w:drawing>
           <wp:inline distT="0" distB="0" distL="0" distR="0">
-            <wp:extent cx="6306049" cy="3719147"/>
-            <wp:effectExtent l="0" t="0" r="0" b="0"/>
-            <wp:docPr id="5" name="Imagen 5"/>
+            <wp:extent cx="6385992" cy="3692770"/>
+            <wp:effectExtent l="0" t="0" r="0" b="3175"/>
+            <wp:docPr id="23" name="Imagen 23"/>
             <wp:cNvGraphicFramePr>
               <a:graphicFrameLocks xmlns:a="http://schemas.openxmlformats.org/drawingml/2006/main" noChangeAspect="1"/>
             </wp:cNvGraphicFramePr>
@@ -8909,7 +8941,7 @@
               <a:graphicData uri="http://schemas.openxmlformats.org/drawingml/2006/picture">
                 <pic:pic xmlns:pic="http://schemas.openxmlformats.org/drawingml/2006/picture">
                   <pic:nvPicPr>
-                    <pic:cNvPr id="0" name="Picture 1"/>
+                    <pic:cNvPr id="0" name="Picture 19"/>
                     <pic:cNvPicPr>
                       <a:picLocks noChangeAspect="1" noChangeArrowheads="1"/>
                     </pic:cNvPicPr>
@@ -8930,7 +8962,7 @@
                   <pic:spPr bwMode="auto">
                     <a:xfrm>
                       <a:off x="0" y="0"/>
-                      <a:ext cx="6312165" cy="3722754"/>
+                      <a:ext cx="6383127" cy="3691114"/>
                     </a:xfrm>
                     <a:prstGeom prst="rect">
                       <a:avLst/>
@@ -8963,6 +8995,32 @@
     <w:p>
       <w:pPr>
         <w:pStyle w:val="Prrafodelista"/>
+        <w:ind w:left="567" w:right="139"/>
+        <w:jc w:val="center"/>
+        <w:outlineLvl w:val="2"/>
+        <w:rPr>
+          <w:rFonts w:ascii="Times New Roman" w:hAnsi="Times New Roman" w:cs="Times New Roman"/>
+          <w:b/>
+          <w:sz w:val="24"/>
+        </w:rPr>
+      </w:pPr>
+    </w:p>
+    <w:p>
+      <w:pPr>
+        <w:pStyle w:val="Prrafodelista"/>
+        <w:ind w:left="567" w:right="139"/>
+        <w:jc w:val="center"/>
+        <w:outlineLvl w:val="2"/>
+        <w:rPr>
+          <w:rFonts w:ascii="Times New Roman" w:hAnsi="Times New Roman" w:cs="Times New Roman"/>
+          <w:b/>
+          <w:sz w:val="24"/>
+        </w:rPr>
+      </w:pPr>
+    </w:p>
+    <w:p>
+      <w:pPr>
+        <w:pStyle w:val="Prrafodelista"/>
         <w:numPr>
           <w:ilvl w:val="2"/>
           <w:numId w:val="1"/>
@@ -8981,22 +9039,39 @@
           <w:b/>
           <w:sz w:val="24"/>
         </w:rPr>
+        <w:lastRenderedPageBreak/>
         <w:t>ESPECIFICACION DE ACTORES DEL SISTEMA</w:t>
       </w:r>
       <w:bookmarkEnd w:id="32"/>
+    </w:p>
+    <w:p>
+      <w:pPr>
+        <w:pStyle w:val="Prrafodelista"/>
+        <w:ind w:left="1800"/>
+        <w:outlineLvl w:val="2"/>
+        <w:rPr>
+          <w:rFonts w:ascii="Times New Roman" w:hAnsi="Times New Roman" w:cs="Times New Roman"/>
+          <w:b/>
+          <w:sz w:val="24"/>
+        </w:rPr>
+      </w:pPr>
     </w:p>
     <w:tbl>
       <w:tblPr>
         <w:tblStyle w:val="Tablaconcuadrcula"/>
         <w:tblW w:w="0" w:type="auto"/>
+        <w:jc w:val="center"/>
         <w:tblInd w:w="1800" w:type="dxa"/>
         <w:tblLook w:val="04A0" w:firstRow="1" w:lastRow="0" w:firstColumn="1" w:lastColumn="0" w:noHBand="0" w:noVBand="1"/>
       </w:tblPr>
       <w:tblGrid>
-        <w:gridCol w:w="3827"/>
-        <w:gridCol w:w="3659"/>
+        <w:gridCol w:w="4211"/>
+        <w:gridCol w:w="4127"/>
       </w:tblGrid>
       <w:tr>
+        <w:trPr>
+          <w:jc w:val="center"/>
+        </w:trPr>
         <w:tc>
           <w:tcPr>
             <w:tcW w:w="4605" w:type="dxa"/>
@@ -9051,6 +9126,9 @@
         </w:tc>
       </w:tr>
       <w:tr>
+        <w:trPr>
+          <w:jc w:val="center"/>
+        </w:trPr>
         <w:tc>
           <w:tcPr>
             <w:tcW w:w="4605" w:type="dxa"/>
@@ -9076,7 +9154,7 @@
                 <w:lang w:eastAsia="es-ES"/>
               </w:rPr>
               <w:drawing>
-                <wp:inline distT="0" distB="0" distL="0" distR="0">
+                <wp:inline distT="0" distB="0" distL="0" distR="0" wp14:anchorId="322CE62E" wp14:editId="7F873279">
                   <wp:extent cx="1573530" cy="1318895"/>
                   <wp:effectExtent l="0" t="0" r="7620" b="0"/>
                   <wp:docPr id="6" name="Imagen 6"/>
@@ -9152,6 +9230,9 @@
         </w:tc>
       </w:tr>
       <w:tr>
+        <w:trPr>
+          <w:jc w:val="center"/>
+        </w:trPr>
         <w:tc>
           <w:tcPr>
             <w:tcW w:w="4605" w:type="dxa"/>
@@ -9177,7 +9258,7 @@
                 <w:lang w:eastAsia="es-ES"/>
               </w:rPr>
               <w:drawing>
-                <wp:inline distT="0" distB="0" distL="0" distR="0">
+                <wp:inline distT="0" distB="0" distL="0" distR="0" wp14:anchorId="00A83BE7" wp14:editId="510ECEA1">
                   <wp:extent cx="1573530" cy="1318895"/>
                   <wp:effectExtent l="0" t="0" r="7620" b="0"/>
                   <wp:docPr id="7" name="Imagen 7"/>
@@ -9251,8 +9332,13 @@
             </w:r>
           </w:p>
         </w:tc>
+        <w:bookmarkStart w:id="33" w:name="_GoBack"/>
+        <w:bookmarkEnd w:id="33"/>
       </w:tr>
       <w:tr>
+        <w:trPr>
+          <w:jc w:val="center"/>
+        </w:trPr>
         <w:tc>
           <w:tcPr>
             <w:tcW w:w="4605" w:type="dxa"/>
@@ -9278,7 +9364,7 @@
                 <w:lang w:eastAsia="es-ES"/>
               </w:rPr>
               <w:drawing>
-                <wp:inline distT="0" distB="0" distL="0" distR="0">
+                <wp:inline distT="0" distB="0" distL="0" distR="0" wp14:anchorId="4019DBCB" wp14:editId="3B11CFDE">
                   <wp:extent cx="1573530" cy="1318895"/>
                   <wp:effectExtent l="0" t="0" r="7620" b="0"/>
                   <wp:docPr id="8" name="Imagen 8"/>
@@ -9380,17 +9466,16 @@
           <w:sz w:val="24"/>
         </w:rPr>
       </w:pPr>
-      <w:bookmarkStart w:id="33" w:name="_Toc38573643"/>
-      <w:r>
-        <w:rPr>
-          <w:rFonts w:ascii="Times New Roman" w:hAnsi="Times New Roman" w:cs="Times New Roman"/>
-          <w:b/>
-          <w:sz w:val="24"/>
-        </w:rPr>
-        <w:lastRenderedPageBreak/>
+      <w:bookmarkStart w:id="34" w:name="_Toc38573643"/>
+      <w:r>
+        <w:rPr>
+          <w:rFonts w:ascii="Times New Roman" w:hAnsi="Times New Roman" w:cs="Times New Roman"/>
+          <w:b/>
+          <w:sz w:val="24"/>
+        </w:rPr>
         <w:t>ESPECIFICACION DE CASOS DE USO DEL SISTEMA</w:t>
       </w:r>
-      <w:bookmarkEnd w:id="33"/>
+      <w:bookmarkEnd w:id="34"/>
     </w:p>
     <w:p>
       <w:pPr>
@@ -9413,8 +9498,8 @@
         <w:tblLook w:val="04A0" w:firstRow="1" w:lastRow="0" w:firstColumn="1" w:lastColumn="0" w:noHBand="0" w:noVBand="1"/>
       </w:tblPr>
       <w:tblGrid>
-        <w:gridCol w:w="3794"/>
-        <w:gridCol w:w="3692"/>
+        <w:gridCol w:w="4195"/>
+        <w:gridCol w:w="4143"/>
       </w:tblGrid>
       <w:tr>
         <w:trPr>
@@ -9422,7 +9507,7 @@
         </w:trPr>
         <w:tc>
           <w:tcPr>
-            <w:tcW w:w="4605" w:type="dxa"/>
+            <w:tcW w:w="4195" w:type="dxa"/>
           </w:tcPr>
           <w:p>
             <w:pPr>
@@ -9448,7 +9533,7 @@
         </w:tc>
         <w:tc>
           <w:tcPr>
-            <w:tcW w:w="4605" w:type="dxa"/>
+            <w:tcW w:w="4143" w:type="dxa"/>
           </w:tcPr>
           <w:p>
             <w:pPr>
@@ -9479,7 +9564,7 @@
         </w:trPr>
         <w:tc>
           <w:tcPr>
-            <w:tcW w:w="4605" w:type="dxa"/>
+            <w:tcW w:w="4195" w:type="dxa"/>
           </w:tcPr>
           <w:p>
             <w:pPr>
@@ -9502,7 +9587,7 @@
                 <w:lang w:eastAsia="es-ES"/>
               </w:rPr>
               <w:drawing>
-                <wp:inline distT="0" distB="0" distL="0" distR="0" wp14:anchorId="30FD5890" wp14:editId="023B5D77">
+                <wp:inline distT="0" distB="0" distL="0" distR="0" wp14:anchorId="1602EFB6" wp14:editId="09B2CCD2">
                   <wp:extent cx="1477010" cy="1239520"/>
                   <wp:effectExtent l="0" t="0" r="8890" b="0"/>
                   <wp:docPr id="9" name="Imagen 9"/>
@@ -9554,7 +9639,7 @@
         </w:tc>
         <w:tc>
           <w:tcPr>
-            <w:tcW w:w="4605" w:type="dxa"/>
+            <w:tcW w:w="4143" w:type="dxa"/>
           </w:tcPr>
           <w:p>
             <w:pPr>
@@ -9583,7 +9668,7 @@
         </w:trPr>
         <w:tc>
           <w:tcPr>
-            <w:tcW w:w="4605" w:type="dxa"/>
+            <w:tcW w:w="4195" w:type="dxa"/>
           </w:tcPr>
           <w:p>
             <w:pPr>
@@ -9606,7 +9691,7 @@
                 <w:lang w:eastAsia="es-ES"/>
               </w:rPr>
               <w:drawing>
-                <wp:inline distT="0" distB="0" distL="0" distR="0" wp14:anchorId="3A7D5DD8" wp14:editId="76860979">
+                <wp:inline distT="0" distB="0" distL="0" distR="0" wp14:anchorId="2B685481" wp14:editId="5C7EA5E3">
                   <wp:extent cx="1477010" cy="1239520"/>
                   <wp:effectExtent l="0" t="0" r="8890" b="0"/>
                   <wp:docPr id="10" name="Imagen 10"/>
@@ -9658,7 +9743,7 @@
         </w:tc>
         <w:tc>
           <w:tcPr>
-            <w:tcW w:w="4605" w:type="dxa"/>
+            <w:tcW w:w="4143" w:type="dxa"/>
           </w:tcPr>
           <w:p>
             <w:pPr>
@@ -9687,7 +9772,7 @@
         </w:trPr>
         <w:tc>
           <w:tcPr>
-            <w:tcW w:w="4605" w:type="dxa"/>
+            <w:tcW w:w="4195" w:type="dxa"/>
           </w:tcPr>
           <w:p>
             <w:pPr>
@@ -9709,8 +9794,9 @@
                 <w:sz w:val="24"/>
                 <w:lang w:eastAsia="es-ES"/>
               </w:rPr>
+              <w:lastRenderedPageBreak/>
               <w:drawing>
-                <wp:inline distT="0" distB="0" distL="0" distR="0" wp14:anchorId="0F266E48" wp14:editId="50617548">
+                <wp:inline distT="0" distB="0" distL="0" distR="0" wp14:anchorId="01AEEB2E" wp14:editId="2E8104E6">
                   <wp:extent cx="1477010" cy="1239520"/>
                   <wp:effectExtent l="0" t="0" r="8890" b="0"/>
                   <wp:docPr id="11" name="Imagen 11"/>
@@ -9762,7 +9848,7 @@
         </w:tc>
         <w:tc>
           <w:tcPr>
-            <w:tcW w:w="4605" w:type="dxa"/>
+            <w:tcW w:w="4143" w:type="dxa"/>
           </w:tcPr>
           <w:p>
             <w:pPr>
@@ -9830,7 +9916,7 @@
         </w:trPr>
         <w:tc>
           <w:tcPr>
-            <w:tcW w:w="4605" w:type="dxa"/>
+            <w:tcW w:w="4195" w:type="dxa"/>
           </w:tcPr>
           <w:p>
             <w:pPr>
@@ -9853,7 +9939,7 @@
                 <w:lang w:eastAsia="es-ES"/>
               </w:rPr>
               <w:drawing>
-                <wp:inline distT="0" distB="0" distL="0" distR="0" wp14:anchorId="45DD1CAE" wp14:editId="4EA20AAA">
+                <wp:inline distT="0" distB="0" distL="0" distR="0" wp14:anchorId="26A5C672" wp14:editId="40BADA8E">
                   <wp:extent cx="1477010" cy="1239520"/>
                   <wp:effectExtent l="0" t="0" r="8890" b="0"/>
                   <wp:docPr id="12" name="Imagen 12"/>
@@ -9905,7 +9991,7 @@
         </w:tc>
         <w:tc>
           <w:tcPr>
-            <w:tcW w:w="4605" w:type="dxa"/>
+            <w:tcW w:w="4143" w:type="dxa"/>
           </w:tcPr>
           <w:p>
             <w:pPr>
@@ -9967,7 +10053,7 @@
         </w:trPr>
         <w:tc>
           <w:tcPr>
-            <w:tcW w:w="4605" w:type="dxa"/>
+            <w:tcW w:w="4195" w:type="dxa"/>
           </w:tcPr>
           <w:p>
             <w:pPr>
@@ -9990,7 +10076,7 @@
                 <w:lang w:eastAsia="es-ES"/>
               </w:rPr>
               <w:drawing>
-                <wp:inline distT="0" distB="0" distL="0" distR="0" wp14:anchorId="397FF23A" wp14:editId="7C7C6612">
+                <wp:inline distT="0" distB="0" distL="0" distR="0" wp14:anchorId="5B5F5CF1" wp14:editId="747D5DD8">
                   <wp:extent cx="1477010" cy="1239520"/>
                   <wp:effectExtent l="0" t="0" r="8890" b="0"/>
                   <wp:docPr id="13" name="Imagen 13"/>
@@ -10042,7 +10128,7 @@
         </w:tc>
         <w:tc>
           <w:tcPr>
-            <w:tcW w:w="4605" w:type="dxa"/>
+            <w:tcW w:w="4143" w:type="dxa"/>
           </w:tcPr>
           <w:p>
             <w:pPr>
@@ -10116,7 +10202,7 @@
         </w:trPr>
         <w:tc>
           <w:tcPr>
-            <w:tcW w:w="4605" w:type="dxa"/>
+            <w:tcW w:w="4195" w:type="dxa"/>
           </w:tcPr>
           <w:p>
             <w:pPr>
@@ -10138,9 +10224,8 @@
                 <w:sz w:val="24"/>
                 <w:lang w:eastAsia="es-ES"/>
               </w:rPr>
-              <w:lastRenderedPageBreak/>
               <w:drawing>
-                <wp:inline distT="0" distB="0" distL="0" distR="0" wp14:anchorId="4B64B9EC" wp14:editId="723D7676">
+                <wp:inline distT="0" distB="0" distL="0" distR="0" wp14:anchorId="08860E93" wp14:editId="19E9CE7C">
                   <wp:extent cx="1477010" cy="1239520"/>
                   <wp:effectExtent l="0" t="0" r="8890" b="0"/>
                   <wp:docPr id="14" name="Imagen 14"/>
@@ -10192,7 +10277,7 @@
         </w:tc>
         <w:tc>
           <w:tcPr>
-            <w:tcW w:w="4605" w:type="dxa"/>
+            <w:tcW w:w="4143" w:type="dxa"/>
           </w:tcPr>
           <w:p>
             <w:pPr>
@@ -10254,7 +10339,7 @@
         </w:trPr>
         <w:tc>
           <w:tcPr>
-            <w:tcW w:w="4605" w:type="dxa"/>
+            <w:tcW w:w="4195" w:type="dxa"/>
           </w:tcPr>
           <w:p>
             <w:pPr>
@@ -10277,7 +10362,7 @@
                 <w:lang w:eastAsia="es-ES"/>
               </w:rPr>
               <w:drawing>
-                <wp:inline distT="0" distB="0" distL="0" distR="0" wp14:anchorId="3AF68401" wp14:editId="1E32ECDD">
+                <wp:inline distT="0" distB="0" distL="0" distR="0" wp14:anchorId="39A31D8D" wp14:editId="41B16E08">
                   <wp:extent cx="1477010" cy="1239520"/>
                   <wp:effectExtent l="0" t="0" r="8890" b="0"/>
                   <wp:docPr id="15" name="Imagen 15"/>
@@ -10329,7 +10414,7 @@
         </w:tc>
         <w:tc>
           <w:tcPr>
-            <w:tcW w:w="4605" w:type="dxa"/>
+            <w:tcW w:w="4143" w:type="dxa"/>
           </w:tcPr>
           <w:p>
             <w:pPr>
@@ -10391,7 +10476,7 @@
         </w:trPr>
         <w:tc>
           <w:tcPr>
-            <w:tcW w:w="4605" w:type="dxa"/>
+            <w:tcW w:w="4195" w:type="dxa"/>
           </w:tcPr>
           <w:p>
             <w:pPr>
@@ -10414,7 +10499,7 @@
                 <w:lang w:eastAsia="es-ES"/>
               </w:rPr>
               <w:drawing>
-                <wp:inline distT="0" distB="0" distL="0" distR="0" wp14:anchorId="22B58D3D" wp14:editId="29F8246B">
+                <wp:inline distT="0" distB="0" distL="0" distR="0" wp14:anchorId="4ED71181" wp14:editId="2BC77195">
                   <wp:extent cx="1477010" cy="1239520"/>
                   <wp:effectExtent l="0" t="0" r="8890" b="0"/>
                   <wp:docPr id="16" name="Imagen 16"/>
@@ -10466,7 +10551,7 @@
         </w:tc>
         <w:tc>
           <w:tcPr>
-            <w:tcW w:w="4605" w:type="dxa"/>
+            <w:tcW w:w="4143" w:type="dxa"/>
           </w:tcPr>
           <w:p>
             <w:pPr>
@@ -10527,7 +10612,7 @@
         </w:trPr>
         <w:tc>
           <w:tcPr>
-            <w:tcW w:w="4605" w:type="dxa"/>
+            <w:tcW w:w="4195" w:type="dxa"/>
           </w:tcPr>
           <w:p>
             <w:pPr>
@@ -10549,8 +10634,9 @@
                 <w:sz w:val="24"/>
                 <w:lang w:eastAsia="es-ES"/>
               </w:rPr>
+              <w:lastRenderedPageBreak/>
               <w:drawing>
-                <wp:inline distT="0" distB="0" distL="0" distR="0" wp14:anchorId="2F99ECBF" wp14:editId="3F1C26FD">
+                <wp:inline distT="0" distB="0" distL="0" distR="0" wp14:anchorId="1D5D344D" wp14:editId="1BAC3947">
                   <wp:extent cx="1477010" cy="1239520"/>
                   <wp:effectExtent l="0" t="0" r="8890" b="0"/>
                   <wp:docPr id="17" name="Imagen 17"/>
@@ -10602,7 +10688,7 @@
         </w:tc>
         <w:tc>
           <w:tcPr>
-            <w:tcW w:w="4605" w:type="dxa"/>
+            <w:tcW w:w="4143" w:type="dxa"/>
           </w:tcPr>
           <w:p>
             <w:pPr>
@@ -10671,7 +10757,7 @@
         </w:trPr>
         <w:tc>
           <w:tcPr>
-            <w:tcW w:w="4605" w:type="dxa"/>
+            <w:tcW w:w="4195" w:type="dxa"/>
           </w:tcPr>
           <w:p>
             <w:pPr>
@@ -10694,7 +10780,7 @@
                 <w:lang w:eastAsia="es-ES"/>
               </w:rPr>
               <w:drawing>
-                <wp:inline distT="0" distB="0" distL="0" distR="0" wp14:anchorId="36109C51" wp14:editId="36499230">
+                <wp:inline distT="0" distB="0" distL="0" distR="0" wp14:anchorId="391E2153" wp14:editId="53F14066">
                   <wp:extent cx="1477010" cy="1239520"/>
                   <wp:effectExtent l="0" t="0" r="8890" b="0"/>
                   <wp:docPr id="18" name="Imagen 18"/>
@@ -10746,7 +10832,7 @@
         </w:tc>
         <w:tc>
           <w:tcPr>
-            <w:tcW w:w="4605" w:type="dxa"/>
+            <w:tcW w:w="4143" w:type="dxa"/>
           </w:tcPr>
           <w:p>
             <w:pPr>
@@ -10775,7 +10861,7 @@
         </w:trPr>
         <w:tc>
           <w:tcPr>
-            <w:tcW w:w="4605" w:type="dxa"/>
+            <w:tcW w:w="4195" w:type="dxa"/>
           </w:tcPr>
           <w:p>
             <w:pPr>
@@ -10798,7 +10884,7 @@
                 <w:lang w:eastAsia="es-ES"/>
               </w:rPr>
               <w:drawing>
-                <wp:inline distT="0" distB="0" distL="0" distR="0" wp14:anchorId="3F7A0F35" wp14:editId="48A640F1">
+                <wp:inline distT="0" distB="0" distL="0" distR="0" wp14:anchorId="69405B53" wp14:editId="64FC69EC">
                   <wp:extent cx="1477010" cy="1239520"/>
                   <wp:effectExtent l="0" t="0" r="8890" b="0"/>
                   <wp:docPr id="19" name="Imagen 19"/>
@@ -10850,7 +10936,7 @@
         </w:tc>
         <w:tc>
           <w:tcPr>
-            <w:tcW w:w="4605" w:type="dxa"/>
+            <w:tcW w:w="4143" w:type="dxa"/>
           </w:tcPr>
           <w:p>
             <w:pPr>
@@ -10905,7 +10991,7 @@
         </w:trPr>
         <w:tc>
           <w:tcPr>
-            <w:tcW w:w="4605" w:type="dxa"/>
+            <w:tcW w:w="4195" w:type="dxa"/>
           </w:tcPr>
           <w:p>
             <w:pPr>
@@ -10927,12 +11013,11 @@
                 <w:sz w:val="24"/>
                 <w:lang w:eastAsia="es-ES"/>
               </w:rPr>
-              <w:lastRenderedPageBreak/>
               <w:drawing>
-                <wp:inline distT="0" distB="0" distL="0" distR="0" wp14:anchorId="2D162B7A" wp14:editId="468EBD90">
+                <wp:inline distT="0" distB="0" distL="0" distR="0" wp14:anchorId="62E54975" wp14:editId="113FF103">
                   <wp:extent cx="1477010" cy="1239520"/>
                   <wp:effectExtent l="0" t="0" r="8890" b="0"/>
-                  <wp:docPr id="20" name="Imagen 20"/>
+                  <wp:docPr id="21" name="Imagen 21"/>
                   <wp:cNvGraphicFramePr>
                     <a:graphicFrameLocks xmlns:a="http://schemas.openxmlformats.org/drawingml/2006/main" noChangeAspect="1"/>
                   </wp:cNvGraphicFramePr>
@@ -10940,7 +11025,7 @@
                     <a:graphicData uri="http://schemas.openxmlformats.org/drawingml/2006/picture">
                       <pic:pic xmlns:pic="http://schemas.openxmlformats.org/drawingml/2006/picture">
                         <pic:nvPicPr>
-                          <pic:cNvPr id="0" name="Picture 16"/>
+                          <pic:cNvPr id="0" name="Picture 17"/>
                           <pic:cNvPicPr>
                             <a:picLocks noChangeAspect="1" noChangeArrowheads="1"/>
                           </pic:cNvPicPr>
@@ -10981,7 +11066,7 @@
         </w:tc>
         <w:tc>
           <w:tcPr>
-            <w:tcW w:w="4605" w:type="dxa"/>
+            <w:tcW w:w="4143" w:type="dxa"/>
           </w:tcPr>
           <w:p>
             <w:pPr>
@@ -10999,215 +11084,7 @@
                 <w:rFonts w:ascii="Times New Roman" w:hAnsi="Times New Roman" w:cs="Times New Roman"/>
                 <w:sz w:val="24"/>
               </w:rPr>
-              <w:t>El Operador puede Crear Clientes para que estén registrados en el Sistema.</w:t>
-            </w:r>
-          </w:p>
-        </w:tc>
-      </w:tr>
-      <w:tr>
-        <w:trPr>
-          <w:jc w:val="center"/>
-        </w:trPr>
-        <w:tc>
-          <w:tcPr>
-            <w:tcW w:w="4605" w:type="dxa"/>
-          </w:tcPr>
-          <w:p>
-            <w:pPr>
-              <w:pStyle w:val="Prrafodelista"/>
-              <w:ind w:left="0"/>
-              <w:jc w:val="center"/>
-              <w:outlineLvl w:val="2"/>
-              <w:rPr>
-                <w:rFonts w:ascii="Times New Roman" w:hAnsi="Times New Roman" w:cs="Times New Roman"/>
-                <w:b/>
-                <w:sz w:val="24"/>
-              </w:rPr>
-            </w:pPr>
-            <w:r>
-              <w:rPr>
-                <w:rFonts w:ascii="Times New Roman" w:hAnsi="Times New Roman" w:cs="Times New Roman"/>
-                <w:b/>
-                <w:noProof/>
-                <w:sz w:val="24"/>
-                <w:lang w:eastAsia="es-ES"/>
-              </w:rPr>
-              <w:drawing>
-                <wp:inline distT="0" distB="0" distL="0" distR="0" wp14:anchorId="6D0B19C6" wp14:editId="5DE8A050">
-                  <wp:extent cx="1477010" cy="1239520"/>
-                  <wp:effectExtent l="0" t="0" r="8890" b="0"/>
-                  <wp:docPr id="21" name="Imagen 21"/>
-                  <wp:cNvGraphicFramePr>
-                    <a:graphicFrameLocks xmlns:a="http://schemas.openxmlformats.org/drawingml/2006/main" noChangeAspect="1"/>
-                  </wp:cNvGraphicFramePr>
-                  <a:graphic xmlns:a="http://schemas.openxmlformats.org/drawingml/2006/main">
-                    <a:graphicData uri="http://schemas.openxmlformats.org/drawingml/2006/picture">
-                      <pic:pic xmlns:pic="http://schemas.openxmlformats.org/drawingml/2006/picture">
-                        <pic:nvPicPr>
-                          <pic:cNvPr id="0" name="Picture 17"/>
-                          <pic:cNvPicPr>
-                            <a:picLocks noChangeAspect="1" noChangeArrowheads="1"/>
-                          </pic:cNvPicPr>
-                        </pic:nvPicPr>
-                        <pic:blipFill>
-                          <a:blip r:embed="rId26">
-                            <a:extLst>
-                              <a:ext uri="{28A0092B-C50C-407E-A947-70E740481C1C}">
-                                <a14:useLocalDpi xmlns:a14="http://schemas.microsoft.com/office/drawing/2010/main" val="0"/>
-                              </a:ext>
-                            </a:extLst>
-                          </a:blip>
-                          <a:srcRect/>
-                          <a:stretch>
-                            <a:fillRect/>
-                          </a:stretch>
-                        </pic:blipFill>
-                        <pic:spPr bwMode="auto">
-                          <a:xfrm>
-                            <a:off x="0" y="0"/>
-                            <a:ext cx="1477010" cy="1239520"/>
-                          </a:xfrm>
-                          <a:prstGeom prst="rect">
-                            <a:avLst/>
-                          </a:prstGeom>
-                          <a:noFill/>
-                          <a:ln>
-                            <a:noFill/>
-                          </a:ln>
-                        </pic:spPr>
-                      </pic:pic>
-                    </a:graphicData>
-                  </a:graphic>
-                </wp:inline>
-              </w:drawing>
-            </w:r>
-          </w:p>
-        </w:tc>
-        <w:tc>
-          <w:tcPr>
-            <w:tcW w:w="4605" w:type="dxa"/>
-          </w:tcPr>
-          <w:p>
-            <w:pPr>
-              <w:pStyle w:val="Prrafodelista"/>
-              <w:ind w:left="0"/>
-              <w:jc w:val="both"/>
-              <w:outlineLvl w:val="2"/>
-              <w:rPr>
-                <w:rFonts w:ascii="Times New Roman" w:hAnsi="Times New Roman" w:cs="Times New Roman"/>
-                <w:sz w:val="24"/>
-              </w:rPr>
-            </w:pPr>
-            <w:r>
-              <w:rPr>
-                <w:rFonts w:ascii="Times New Roman" w:hAnsi="Times New Roman" w:cs="Times New Roman"/>
-                <w:sz w:val="24"/>
-              </w:rPr>
               <w:t>El Operador registra las ventas del Taller en el sistema.</w:t>
-            </w:r>
-          </w:p>
-        </w:tc>
-      </w:tr>
-      <w:tr>
-        <w:trPr>
-          <w:jc w:val="center"/>
-        </w:trPr>
-        <w:tc>
-          <w:tcPr>
-            <w:tcW w:w="4605" w:type="dxa"/>
-          </w:tcPr>
-          <w:p>
-            <w:pPr>
-              <w:pStyle w:val="Prrafodelista"/>
-              <w:ind w:left="0"/>
-              <w:jc w:val="center"/>
-              <w:outlineLvl w:val="2"/>
-              <w:rPr>
-                <w:rFonts w:ascii="Times New Roman" w:hAnsi="Times New Roman" w:cs="Times New Roman"/>
-                <w:b/>
-                <w:sz w:val="24"/>
-              </w:rPr>
-            </w:pPr>
-            <w:r>
-              <w:rPr>
-                <w:rFonts w:ascii="Times New Roman" w:hAnsi="Times New Roman" w:cs="Times New Roman"/>
-                <w:b/>
-                <w:noProof/>
-                <w:sz w:val="24"/>
-                <w:lang w:eastAsia="es-ES"/>
-              </w:rPr>
-              <w:drawing>
-                <wp:inline distT="0" distB="0" distL="0" distR="0" wp14:anchorId="405AFFBE" wp14:editId="7E11FE53">
-                  <wp:extent cx="1477010" cy="1239520"/>
-                  <wp:effectExtent l="0" t="0" r="8890" b="0"/>
-                  <wp:docPr id="22" name="Imagen 22"/>
-                  <wp:cNvGraphicFramePr>
-                    <a:graphicFrameLocks xmlns:a="http://schemas.openxmlformats.org/drawingml/2006/main" noChangeAspect="1"/>
-                  </wp:cNvGraphicFramePr>
-                  <a:graphic xmlns:a="http://schemas.openxmlformats.org/drawingml/2006/main">
-                    <a:graphicData uri="http://schemas.openxmlformats.org/drawingml/2006/picture">
-                      <pic:pic xmlns:pic="http://schemas.openxmlformats.org/drawingml/2006/picture">
-                        <pic:nvPicPr>
-                          <pic:cNvPr id="0" name="Picture 18"/>
-                          <pic:cNvPicPr>
-                            <a:picLocks noChangeAspect="1" noChangeArrowheads="1"/>
-                          </pic:cNvPicPr>
-                        </pic:nvPicPr>
-                        <pic:blipFill>
-                          <a:blip r:embed="rId27">
-                            <a:extLst>
-                              <a:ext uri="{28A0092B-C50C-407E-A947-70E740481C1C}">
-                                <a14:useLocalDpi xmlns:a14="http://schemas.microsoft.com/office/drawing/2010/main" val="0"/>
-                              </a:ext>
-                            </a:extLst>
-                          </a:blip>
-                          <a:srcRect/>
-                          <a:stretch>
-                            <a:fillRect/>
-                          </a:stretch>
-                        </pic:blipFill>
-                        <pic:spPr bwMode="auto">
-                          <a:xfrm>
-                            <a:off x="0" y="0"/>
-                            <a:ext cx="1477010" cy="1239520"/>
-                          </a:xfrm>
-                          <a:prstGeom prst="rect">
-                            <a:avLst/>
-                          </a:prstGeom>
-                          <a:noFill/>
-                          <a:ln>
-                            <a:noFill/>
-                          </a:ln>
-                        </pic:spPr>
-                      </pic:pic>
-                    </a:graphicData>
-                  </a:graphic>
-                </wp:inline>
-              </w:drawing>
-            </w:r>
-          </w:p>
-        </w:tc>
-        <w:tc>
-          <w:tcPr>
-            <w:tcW w:w="4605" w:type="dxa"/>
-          </w:tcPr>
-          <w:p>
-            <w:pPr>
-              <w:pStyle w:val="Prrafodelista"/>
-              <w:ind w:left="0"/>
-              <w:jc w:val="both"/>
-              <w:outlineLvl w:val="2"/>
-              <w:rPr>
-                <w:rFonts w:ascii="Times New Roman" w:hAnsi="Times New Roman" w:cs="Times New Roman"/>
-                <w:sz w:val="24"/>
-              </w:rPr>
-            </w:pPr>
-            <w:r>
-              <w:rPr>
-                <w:rFonts w:ascii="Times New Roman" w:hAnsi="Times New Roman" w:cs="Times New Roman"/>
-                <w:sz w:val="24"/>
-              </w:rPr>
-              <w:t>El Operador puede buscar a algún cliente para verificar todos sus datos.</w:t>
             </w:r>
           </w:p>
         </w:tc>
@@ -11956,6 +11833,7 @@
                 <w:sz w:val="24"/>
                 <w:szCs w:val="24"/>
               </w:rPr>
+              <w:lastRenderedPageBreak/>
               <w:t>Flujo alterno</w:t>
             </w:r>
           </w:p>
@@ -12128,7 +12006,6 @@
                 <w:sz w:val="24"/>
                 <w:szCs w:val="24"/>
               </w:rPr>
-              <w:lastRenderedPageBreak/>
               <w:t>Nombre</w:t>
             </w:r>
             <w:r>
@@ -12944,8 +12821,6 @@
               </w:rPr>
               <w:t xml:space="preserve">El Usuario entra al sistema y despliega pantalla principal. </w:t>
             </w:r>
-            <w:bookmarkStart w:id="34" w:name="_GoBack"/>
-            <w:bookmarkEnd w:id="34"/>
           </w:p>
         </w:tc>
       </w:tr>
@@ -13270,7 +13145,7 @@
     </w:p>
     <w:sectPr>
       <w:pgSz w:w="11906" w:h="16838"/>
-      <w:pgMar w:top="1418" w:right="1418" w:bottom="1418" w:left="1418" w:header="708" w:footer="708" w:gutter="0"/>
+      <w:pgMar w:top="1418" w:right="566" w:bottom="1418" w:left="1418" w:header="708" w:footer="708" w:gutter="0"/>
       <w:cols w:space="708"/>
       <w:docGrid w:linePitch="360"/>
     </w:sectPr>
@@ -17714,7 +17589,7 @@
 </file>
 
 <file path=customXml/itemProps1.xml><?xml version="1.0" encoding="utf-8"?>
-<ds:datastoreItem xmlns:ds="http://schemas.openxmlformats.org/officeDocument/2006/customXml" ds:itemID="{DCBA35ED-165B-467E-A481-E4EA74B80025}">
+<ds:datastoreItem xmlns:ds="http://schemas.openxmlformats.org/officeDocument/2006/customXml" ds:itemID="{E74EFC2B-BD3B-4C26-899C-09B5BF64F46C}">
   <ds:schemaRefs>
     <ds:schemaRef ds:uri="http://schemas.openxmlformats.org/officeDocument/2006/bibliography"/>
   </ds:schemaRefs>

</xml_diff>